<commit_message>
--Installed History Package on selected DVM tables--
code\history_pkg_objects.sql contains the sequence, table, and trigger code to enable the history package
docs\SPTT_DVM_Upgrade_Notes.docx was updated with the history package information
</commit_message>
<xml_diff>
--- a/docs/SPTT_DVM_Upgrade_Notes.docx
+++ b/docs/SPTT_DVM_Upgrade_Notes.docx
@@ -212,16 +212,8 @@
           <w:rPr>
             <w:rStyle w:val="Hyperlink"/>
           </w:rPr>
-          <w:t>_</w:t>
+          <w:t>_Disable_All_FKConstraints_Trigers.sql</w:t>
         </w:r>
-        <w:proofErr w:type="spellStart"/>
-        <w:r>
-          <w:rPr>
-            <w:rStyle w:val="Hyperlink"/>
-          </w:rPr>
-          <w:t>Disable_All_FKConstraints_Trigers.sql</w:t>
-        </w:r>
-        <w:proofErr w:type="spellEnd"/>
       </w:hyperlink>
     </w:p>
     <w:p>
@@ -245,18 +237,8 @@
         </w:numPr>
       </w:pPr>
       <w:r>
-        <w:t xml:space="preserve">SELECT 'INSERT INTO ' || OBJECT_NAME || ' SELECT * FROM ' || OBJECT_NAME || '@PIC_SPTT;' FROM </w:t>
-      </w:r>
-      <w:proofErr w:type="spellStart"/>
-      <w:r>
-        <w:t>user_OBJECTS</w:t>
-      </w:r>
-      <w:proofErr w:type="spellEnd"/>
-      <w:r>
-        <w:t xml:space="preserve"> where OBJECT_TYPE in ('TABLE') ORDER BY OBJECT_NAME;</w:t>
-      </w:r>
-      <w:bookmarkStart w:id="0" w:name="_GoBack"/>
-      <w:bookmarkEnd w:id="0"/>
+        <w:t>SELECT 'INSERT INTO ' || OBJECT_NAME || ' SELECT * FROM ' || OBJECT_NAME || '@PIC_SPTT;' FROM user_OBJECTS where OBJECT_TYPE in ('TABLE') ORDER BY OBJECT_NAME;</w:t>
+      </w:r>
     </w:p>
     <w:p>
       <w:pPr>
@@ -274,16 +256,8 @@
           <w:rPr>
             <w:rStyle w:val="Hyperlink"/>
           </w:rPr>
-          <w:t>_</w:t>
+          <w:t>_Enable_All_FKConsts_Triggers.sql</w:t>
         </w:r>
-        <w:proofErr w:type="spellStart"/>
-        <w:r>
-          <w:rPr>
-            <w:rStyle w:val="Hyperlink"/>
-          </w:rPr>
-          <w:t>Enable_All_FKConsts_Triggers.sql</w:t>
-        </w:r>
-        <w:proofErr w:type="spellEnd"/>
       </w:hyperlink>
     </w:p>
     <w:p>
@@ -315,11 +289,9 @@
       <w:r>
         <w:t>\</w:t>
       </w:r>
-      <w:proofErr w:type="spellStart"/>
       <w:r>
         <w:t>generalized_validation_module.sql</w:t>
       </w:r>
-      <w:proofErr w:type="spellEnd"/>
     </w:p>
     <w:p>
       <w:pPr>
@@ -338,11 +310,9 @@
       <w:r>
         <w:t>\</w:t>
       </w:r>
-      <w:proofErr w:type="spellStart"/>
       <w:r>
         <w:t>DVM_PKG.sql</w:t>
       </w:r>
-      <w:proofErr w:type="spellEnd"/>
     </w:p>
     <w:p>
       <w:pPr>
@@ -355,11 +325,9 @@
       <w:r>
         <w:t>Ran code\</w:t>
       </w:r>
-      <w:proofErr w:type="spellStart"/>
       <w:r>
         <w:t>data_validation_module_view_DDL.sql</w:t>
       </w:r>
-      <w:proofErr w:type="spellEnd"/>
     </w:p>
     <w:p>
       <w:pPr>
@@ -370,8 +338,25 @@
         </w:numPr>
       </w:pPr>
       <w:r>
+        <w:t>Install/Configure history package on select DVM tables: code\</w:t>
+      </w:r>
+      <w:r>
+        <w:t>history_pkg_objects.sql</w:t>
+      </w:r>
+    </w:p>
+    <w:p>
+      <w:pPr>
+        <w:pStyle w:val="ListParagraph"/>
+        <w:numPr>
+          <w:ilvl w:val="1"/>
+          <w:numId w:val="1"/>
+        </w:numPr>
+      </w:pPr>
+      <w:r>
         <w:t>All packages, procedures, views, and functions were re-compiled</w:t>
       </w:r>
+      <w:bookmarkStart w:id="0" w:name="_GoBack"/>
+      <w:bookmarkEnd w:id="0"/>
     </w:p>
     <w:p>
       <w:pPr>

</xml_diff>